<commit_message>
trying to make functions before display top ranks
</commit_message>
<xml_diff>
--- a/ShareToBootcamp/guideline.docx
+++ b/ShareToBootcamp/guideline.docx
@@ -9,63 +9,118 @@
         <w:tblLook w:val="04A0" w:firstRow="1" w:lastRow="0" w:firstColumn="1" w:lastColumn="0" w:noHBand="0" w:noVBand="1"/>
       </w:tblPr>
       <w:tblGrid>
-        <w:gridCol w:w="1161"/>
-        <w:gridCol w:w="1968"/>
-        <w:gridCol w:w="1234"/>
-        <w:gridCol w:w="1161"/>
-        <w:gridCol w:w="2397"/>
-        <w:gridCol w:w="1429"/>
+        <w:gridCol w:w="1006"/>
+        <w:gridCol w:w="1399"/>
+        <w:gridCol w:w="1919"/>
+        <w:gridCol w:w="792"/>
+        <w:gridCol w:w="1159"/>
+        <w:gridCol w:w="2090"/>
+        <w:gridCol w:w="985"/>
       </w:tblGrid>
       <w:tr>
         <w:tc>
           <w:tcPr>
-            <w:tcW w:w="1161" w:type="dxa"/>
-          </w:tcPr>
-          <w:p>
-            <w:pPr>
-              <w:jc w:val="center"/>
-            </w:pPr>
-            <w:r>
+            <w:tcW w:w="1006" w:type="dxa"/>
+          </w:tcPr>
+          <w:p>
+            <w:pPr>
+              <w:jc w:val="center"/>
+              <w:rPr>
+                <w:sz w:val="22"/>
+                <w:szCs w:val="22"/>
+              </w:rPr>
+            </w:pPr>
+            <w:r>
+              <w:rPr>
+                <w:sz w:val="22"/>
+                <w:szCs w:val="22"/>
+              </w:rPr>
               <w:t>Amount</w:t>
             </w:r>
           </w:p>
         </w:tc>
         <w:tc>
           <w:tcPr>
-            <w:tcW w:w="1968" w:type="dxa"/>
-          </w:tcPr>
-          <w:p>
-            <w:pPr>
-              <w:jc w:val="center"/>
-            </w:pPr>
-            <w:r>
+            <w:tcW w:w="1399" w:type="dxa"/>
+          </w:tcPr>
+          <w:p>
+            <w:pPr>
+              <w:jc w:val="center"/>
+              <w:rPr>
+                <w:rFonts w:hint="eastAsia"/>
+                <w:sz w:val="22"/>
+                <w:szCs w:val="22"/>
+              </w:rPr>
+            </w:pPr>
+            <w:r>
+              <w:rPr>
+                <w:sz w:val="22"/>
+                <w:szCs w:val="22"/>
+              </w:rPr>
+              <w:t>subtraction</w:t>
+            </w:r>
+          </w:p>
+        </w:tc>
+        <w:tc>
+          <w:tcPr>
+            <w:tcW w:w="1919" w:type="dxa"/>
+          </w:tcPr>
+          <w:p>
+            <w:pPr>
+              <w:jc w:val="center"/>
+              <w:rPr>
+                <w:sz w:val="22"/>
+                <w:szCs w:val="22"/>
+              </w:rPr>
+            </w:pPr>
+            <w:r>
+              <w:rPr>
+                <w:sz w:val="22"/>
+                <w:szCs w:val="22"/>
+              </w:rPr>
               <w:t>Category</w:t>
             </w:r>
           </w:p>
         </w:tc>
         <w:tc>
           <w:tcPr>
-            <w:tcW w:w="1234" w:type="dxa"/>
-          </w:tcPr>
-          <w:p>
-            <w:pPr>
-              <w:jc w:val="center"/>
-            </w:pPr>
-            <w:r>
+            <w:tcW w:w="792" w:type="dxa"/>
+          </w:tcPr>
+          <w:p>
+            <w:pPr>
+              <w:jc w:val="center"/>
+              <w:rPr>
+                <w:sz w:val="22"/>
+                <w:szCs w:val="22"/>
+              </w:rPr>
+            </w:pPr>
+            <w:r>
+              <w:rPr>
+                <w:sz w:val="22"/>
+                <w:szCs w:val="22"/>
+              </w:rPr>
               <w:t>Price</w:t>
             </w:r>
           </w:p>
         </w:tc>
         <w:tc>
           <w:tcPr>
-            <w:tcW w:w="1161" w:type="dxa"/>
-          </w:tcPr>
-          <w:p>
-            <w:pPr>
-              <w:jc w:val="center"/>
+            <w:tcW w:w="1159" w:type="dxa"/>
+          </w:tcPr>
+          <w:p>
+            <w:pPr>
+              <w:jc w:val="center"/>
+              <w:rPr>
+                <w:sz w:val="22"/>
+                <w:szCs w:val="22"/>
+              </w:rPr>
             </w:pPr>
             <w:proofErr w:type="spellStart"/>
             <w:r>
+              <w:rPr>
+                <w:sz w:val="22"/>
+                <w:szCs w:val="22"/>
+              </w:rPr>
               <w:t>byWeight</w:t>
             </w:r>
             <w:proofErr w:type="spellEnd"/>
@@ -73,26 +128,42 @@
         </w:tc>
         <w:tc>
           <w:tcPr>
-            <w:tcW w:w="2397" w:type="dxa"/>
-          </w:tcPr>
-          <w:p>
-            <w:pPr>
-              <w:jc w:val="center"/>
-            </w:pPr>
-            <w:r>
+            <w:tcW w:w="2090" w:type="dxa"/>
+          </w:tcPr>
+          <w:p>
+            <w:pPr>
+              <w:jc w:val="center"/>
+              <w:rPr>
+                <w:sz w:val="22"/>
+                <w:szCs w:val="22"/>
+              </w:rPr>
+            </w:pPr>
+            <w:r>
+              <w:rPr>
+                <w:sz w:val="22"/>
+                <w:szCs w:val="22"/>
+              </w:rPr>
               <w:t>Name</w:t>
             </w:r>
           </w:p>
         </w:tc>
         <w:tc>
           <w:tcPr>
-            <w:tcW w:w="1429" w:type="dxa"/>
-          </w:tcPr>
-          <w:p>
-            <w:pPr>
-              <w:jc w:val="center"/>
-            </w:pPr>
-            <w:r>
+            <w:tcW w:w="985" w:type="dxa"/>
+          </w:tcPr>
+          <w:p>
+            <w:pPr>
+              <w:jc w:val="center"/>
+              <w:rPr>
+                <w:sz w:val="22"/>
+                <w:szCs w:val="22"/>
+              </w:rPr>
+            </w:pPr>
+            <w:r>
+              <w:rPr>
+                <w:sz w:val="22"/>
+                <w:szCs w:val="22"/>
+              </w:rPr>
               <w:t>Product ID</w:t>
             </w:r>
           </w:p>
@@ -101,78 +172,175 @@
       <w:tr>
         <w:tc>
           <w:tcPr>
-            <w:tcW w:w="1161" w:type="dxa"/>
-          </w:tcPr>
-          <w:p>
-            <w:pPr>
-              <w:jc w:val="center"/>
-            </w:pPr>
-            <w:r>
+            <w:tcW w:w="1006" w:type="dxa"/>
+          </w:tcPr>
+          <w:p>
+            <w:pPr>
+              <w:jc w:val="center"/>
+              <w:rPr>
+                <w:sz w:val="22"/>
+                <w:szCs w:val="22"/>
+              </w:rPr>
+            </w:pPr>
+            <w:r>
+              <w:rPr>
+                <w:sz w:val="22"/>
+                <w:szCs w:val="22"/>
+              </w:rPr>
               <w:t>21</w:t>
             </w:r>
           </w:p>
         </w:tc>
         <w:tc>
           <w:tcPr>
-            <w:tcW w:w="1968" w:type="dxa"/>
-          </w:tcPr>
-          <w:p>
-            <w:pPr>
-              <w:jc w:val="center"/>
-            </w:pPr>
-            <w:r>
+            <w:tcW w:w="1399" w:type="dxa"/>
+          </w:tcPr>
+          <w:p>
+            <w:pPr>
+              <w:jc w:val="center"/>
+              <w:rPr>
+                <w:rFonts w:hint="eastAsia"/>
+                <w:sz w:val="22"/>
+                <w:szCs w:val="22"/>
+                <w:highlight w:val="yellow"/>
+              </w:rPr>
+            </w:pPr>
+            <w:r>
+              <w:rPr>
+                <w:sz w:val="22"/>
+                <w:szCs w:val="22"/>
+                <w:highlight w:val="yellow"/>
+              </w:rPr>
+              <w:t>2</w:t>
+            </w:r>
+            <w:r>
+              <w:rPr>
+                <w:sz w:val="22"/>
+                <w:szCs w:val="22"/>
+                <w:highlight w:val="yellow"/>
+              </w:rPr>
+              <w:t xml:space="preserve"> (</w:t>
+            </w:r>
+            <w:r>
+              <w:rPr>
+                <w:rFonts w:hint="eastAsia"/>
+                <w:sz w:val="22"/>
+                <w:szCs w:val="22"/>
+                <w:highlight w:val="yellow"/>
+              </w:rPr>
+              <w:t>1</w:t>
+            </w:r>
+            <w:r>
+              <w:rPr>
+                <w:sz w:val="22"/>
+                <w:szCs w:val="22"/>
+                <w:highlight w:val="yellow"/>
+              </w:rPr>
+              <w:t>9)</w:t>
+            </w:r>
+          </w:p>
+        </w:tc>
+        <w:tc>
+          <w:tcPr>
+            <w:tcW w:w="1919" w:type="dxa"/>
+          </w:tcPr>
+          <w:p>
+            <w:pPr>
+              <w:jc w:val="center"/>
+              <w:rPr>
+                <w:sz w:val="22"/>
+                <w:szCs w:val="22"/>
+              </w:rPr>
+            </w:pPr>
+            <w:r>
+              <w:rPr>
+                <w:sz w:val="22"/>
+                <w:szCs w:val="22"/>
+              </w:rPr>
               <w:t>1 (produce)</w:t>
             </w:r>
           </w:p>
         </w:tc>
         <w:tc>
           <w:tcPr>
-            <w:tcW w:w="1234" w:type="dxa"/>
-          </w:tcPr>
-          <w:p>
-            <w:pPr>
-              <w:jc w:val="center"/>
-            </w:pPr>
-            <w:r>
+            <w:tcW w:w="792" w:type="dxa"/>
+          </w:tcPr>
+          <w:p>
+            <w:pPr>
+              <w:jc w:val="center"/>
+              <w:rPr>
+                <w:sz w:val="22"/>
+                <w:szCs w:val="22"/>
+              </w:rPr>
+            </w:pPr>
+            <w:r>
+              <w:rPr>
+                <w:sz w:val="22"/>
+                <w:szCs w:val="22"/>
+              </w:rPr>
               <w:t>1.99</w:t>
             </w:r>
           </w:p>
         </w:tc>
         <w:tc>
           <w:tcPr>
-            <w:tcW w:w="1161" w:type="dxa"/>
-          </w:tcPr>
-          <w:p>
-            <w:pPr>
-              <w:jc w:val="center"/>
-            </w:pPr>
-            <w:r>
+            <w:tcW w:w="1159" w:type="dxa"/>
+          </w:tcPr>
+          <w:p>
+            <w:pPr>
+              <w:jc w:val="center"/>
+              <w:rPr>
+                <w:sz w:val="22"/>
+                <w:szCs w:val="22"/>
+              </w:rPr>
+            </w:pPr>
+            <w:r>
+              <w:rPr>
+                <w:sz w:val="22"/>
+                <w:szCs w:val="22"/>
+              </w:rPr>
               <w:t>0</w:t>
             </w:r>
           </w:p>
         </w:tc>
         <w:tc>
           <w:tcPr>
-            <w:tcW w:w="2397" w:type="dxa"/>
-          </w:tcPr>
-          <w:p>
-            <w:pPr>
-              <w:jc w:val="center"/>
-            </w:pPr>
-            <w:r>
+            <w:tcW w:w="2090" w:type="dxa"/>
+          </w:tcPr>
+          <w:p>
+            <w:pPr>
+              <w:jc w:val="center"/>
+              <w:rPr>
+                <w:sz w:val="22"/>
+                <w:szCs w:val="22"/>
+              </w:rPr>
+            </w:pPr>
+            <w:r>
+              <w:rPr>
+                <w:sz w:val="22"/>
+                <w:szCs w:val="22"/>
+              </w:rPr>
               <w:t>Broccoli</w:t>
             </w:r>
           </w:p>
         </w:tc>
         <w:tc>
           <w:tcPr>
-            <w:tcW w:w="1429" w:type="dxa"/>
-          </w:tcPr>
-          <w:p>
-            <w:pPr>
-              <w:jc w:val="center"/>
-            </w:pPr>
-            <w:r>
+            <w:tcW w:w="985" w:type="dxa"/>
+          </w:tcPr>
+          <w:p>
+            <w:pPr>
+              <w:jc w:val="center"/>
+              <w:rPr>
+                <w:sz w:val="22"/>
+                <w:szCs w:val="22"/>
+              </w:rPr>
+            </w:pPr>
+            <w:r>
+              <w:rPr>
+                <w:sz w:val="22"/>
+                <w:szCs w:val="22"/>
+              </w:rPr>
               <w:t>1</w:t>
             </w:r>
           </w:p>
@@ -181,81 +349,157 @@
       <w:tr>
         <w:tc>
           <w:tcPr>
-            <w:tcW w:w="1161" w:type="dxa"/>
-          </w:tcPr>
-          <w:p>
-            <w:pPr>
-              <w:jc w:val="center"/>
-            </w:pPr>
-            <w:r>
+            <w:tcW w:w="1006" w:type="dxa"/>
+          </w:tcPr>
+          <w:p>
+            <w:pPr>
+              <w:jc w:val="center"/>
+              <w:rPr>
+                <w:sz w:val="22"/>
+                <w:szCs w:val="22"/>
+              </w:rPr>
+            </w:pPr>
+            <w:r>
+              <w:rPr>
+                <w:sz w:val="22"/>
+                <w:szCs w:val="22"/>
+              </w:rPr>
               <w:t>21</w:t>
             </w:r>
           </w:p>
         </w:tc>
         <w:tc>
           <w:tcPr>
-            <w:tcW w:w="1968" w:type="dxa"/>
-          </w:tcPr>
-          <w:p>
-            <w:pPr>
-              <w:jc w:val="center"/>
-            </w:pPr>
-            <w:r>
-              <w:t xml:space="preserve">1 </w:t>
-            </w:r>
-            <w:r>
-              <w:t>(produce)</w:t>
-            </w:r>
-          </w:p>
-        </w:tc>
-        <w:tc>
-          <w:tcPr>
-            <w:tcW w:w="1234" w:type="dxa"/>
-          </w:tcPr>
-          <w:p>
-            <w:pPr>
-              <w:jc w:val="center"/>
-            </w:pPr>
-            <w:r>
+            <w:tcW w:w="1399" w:type="dxa"/>
+          </w:tcPr>
+          <w:p>
+            <w:pPr>
+              <w:jc w:val="center"/>
+              <w:rPr>
+                <w:sz w:val="22"/>
+                <w:szCs w:val="22"/>
+                <w:highlight w:val="yellow"/>
+              </w:rPr>
+            </w:pPr>
+            <w:r>
+              <w:rPr>
+                <w:sz w:val="22"/>
+                <w:szCs w:val="22"/>
+                <w:highlight w:val="yellow"/>
+              </w:rPr>
+              <w:t>2</w:t>
+            </w:r>
+            <w:r>
+              <w:rPr>
+                <w:sz w:val="22"/>
+                <w:szCs w:val="22"/>
+                <w:highlight w:val="yellow"/>
+              </w:rPr>
+              <w:t xml:space="preserve"> (19)</w:t>
+            </w:r>
+          </w:p>
+        </w:tc>
+        <w:tc>
+          <w:tcPr>
+            <w:tcW w:w="1919" w:type="dxa"/>
+          </w:tcPr>
+          <w:p>
+            <w:pPr>
+              <w:jc w:val="center"/>
+              <w:rPr>
+                <w:sz w:val="22"/>
+                <w:szCs w:val="22"/>
+              </w:rPr>
+            </w:pPr>
+            <w:r>
+              <w:rPr>
+                <w:sz w:val="22"/>
+                <w:szCs w:val="22"/>
+              </w:rPr>
+              <w:t>1 (produce)</w:t>
+            </w:r>
+          </w:p>
+        </w:tc>
+        <w:tc>
+          <w:tcPr>
+            <w:tcW w:w="792" w:type="dxa"/>
+          </w:tcPr>
+          <w:p>
+            <w:pPr>
+              <w:jc w:val="center"/>
+              <w:rPr>
+                <w:sz w:val="22"/>
+                <w:szCs w:val="22"/>
+              </w:rPr>
+            </w:pPr>
+            <w:r>
+              <w:rPr>
+                <w:sz w:val="22"/>
+                <w:szCs w:val="22"/>
+              </w:rPr>
               <w:t>1.5</w:t>
             </w:r>
           </w:p>
         </w:tc>
         <w:tc>
           <w:tcPr>
-            <w:tcW w:w="1161" w:type="dxa"/>
-          </w:tcPr>
-          <w:p>
-            <w:pPr>
-              <w:jc w:val="center"/>
-            </w:pPr>
-            <w:r>
+            <w:tcW w:w="1159" w:type="dxa"/>
+          </w:tcPr>
+          <w:p>
+            <w:pPr>
+              <w:jc w:val="center"/>
+              <w:rPr>
+                <w:sz w:val="22"/>
+                <w:szCs w:val="22"/>
+              </w:rPr>
+            </w:pPr>
+            <w:r>
+              <w:rPr>
+                <w:sz w:val="22"/>
+                <w:szCs w:val="22"/>
+              </w:rPr>
               <w:t>1</w:t>
             </w:r>
           </w:p>
         </w:tc>
         <w:tc>
           <w:tcPr>
-            <w:tcW w:w="2397" w:type="dxa"/>
-          </w:tcPr>
-          <w:p>
-            <w:pPr>
-              <w:jc w:val="center"/>
-            </w:pPr>
-            <w:r>
+            <w:tcW w:w="2090" w:type="dxa"/>
+          </w:tcPr>
+          <w:p>
+            <w:pPr>
+              <w:jc w:val="center"/>
+              <w:rPr>
+                <w:sz w:val="22"/>
+                <w:szCs w:val="22"/>
+              </w:rPr>
+            </w:pPr>
+            <w:r>
+              <w:rPr>
+                <w:sz w:val="22"/>
+                <w:szCs w:val="22"/>
+              </w:rPr>
               <w:t>Potato</w:t>
             </w:r>
           </w:p>
         </w:tc>
         <w:tc>
           <w:tcPr>
-            <w:tcW w:w="1429" w:type="dxa"/>
-          </w:tcPr>
-          <w:p>
-            <w:pPr>
-              <w:jc w:val="center"/>
-            </w:pPr>
-            <w:r>
+            <w:tcW w:w="985" w:type="dxa"/>
+          </w:tcPr>
+          <w:p>
+            <w:pPr>
+              <w:jc w:val="center"/>
+              <w:rPr>
+                <w:sz w:val="22"/>
+                <w:szCs w:val="22"/>
+              </w:rPr>
+            </w:pPr>
+            <w:r>
+              <w:rPr>
+                <w:sz w:val="22"/>
+                <w:szCs w:val="22"/>
+              </w:rPr>
               <w:t>2</w:t>
             </w:r>
           </w:p>
@@ -264,81 +508,157 @@
       <w:tr>
         <w:tc>
           <w:tcPr>
-            <w:tcW w:w="1161" w:type="dxa"/>
-          </w:tcPr>
-          <w:p>
-            <w:pPr>
-              <w:jc w:val="center"/>
-            </w:pPr>
-            <w:r>
+            <w:tcW w:w="1006" w:type="dxa"/>
+          </w:tcPr>
+          <w:p>
+            <w:pPr>
+              <w:jc w:val="center"/>
+              <w:rPr>
+                <w:sz w:val="22"/>
+                <w:szCs w:val="22"/>
+              </w:rPr>
+            </w:pPr>
+            <w:r>
+              <w:rPr>
+                <w:sz w:val="22"/>
+                <w:szCs w:val="22"/>
+              </w:rPr>
               <w:t>3</w:t>
             </w:r>
           </w:p>
         </w:tc>
         <w:tc>
           <w:tcPr>
-            <w:tcW w:w="1968" w:type="dxa"/>
-          </w:tcPr>
-          <w:p>
-            <w:pPr>
-              <w:jc w:val="center"/>
-            </w:pPr>
-            <w:r>
-              <w:t xml:space="preserve">1 </w:t>
-            </w:r>
-            <w:r>
-              <w:t>(produce)</w:t>
-            </w:r>
-          </w:p>
-        </w:tc>
-        <w:tc>
-          <w:tcPr>
-            <w:tcW w:w="1234" w:type="dxa"/>
-          </w:tcPr>
-          <w:p>
-            <w:pPr>
-              <w:jc w:val="center"/>
-            </w:pPr>
-            <w:r>
+            <w:tcW w:w="1399" w:type="dxa"/>
+          </w:tcPr>
+          <w:p>
+            <w:pPr>
+              <w:jc w:val="center"/>
+              <w:rPr>
+                <w:sz w:val="22"/>
+                <w:szCs w:val="22"/>
+                <w:highlight w:val="yellow"/>
+              </w:rPr>
+            </w:pPr>
+            <w:r>
+              <w:rPr>
+                <w:sz w:val="22"/>
+                <w:szCs w:val="22"/>
+                <w:highlight w:val="yellow"/>
+              </w:rPr>
+              <w:t>2</w:t>
+            </w:r>
+            <w:r>
+              <w:rPr>
+                <w:sz w:val="22"/>
+                <w:szCs w:val="22"/>
+                <w:highlight w:val="yellow"/>
+              </w:rPr>
+              <w:t xml:space="preserve"> (1)</w:t>
+            </w:r>
+          </w:p>
+        </w:tc>
+        <w:tc>
+          <w:tcPr>
+            <w:tcW w:w="1919" w:type="dxa"/>
+          </w:tcPr>
+          <w:p>
+            <w:pPr>
+              <w:jc w:val="center"/>
+              <w:rPr>
+                <w:sz w:val="22"/>
+                <w:szCs w:val="22"/>
+              </w:rPr>
+            </w:pPr>
+            <w:r>
+              <w:rPr>
+                <w:sz w:val="22"/>
+                <w:szCs w:val="22"/>
+              </w:rPr>
+              <w:t>1 (produce)</w:t>
+            </w:r>
+          </w:p>
+        </w:tc>
+        <w:tc>
+          <w:tcPr>
+            <w:tcW w:w="792" w:type="dxa"/>
+          </w:tcPr>
+          <w:p>
+            <w:pPr>
+              <w:jc w:val="center"/>
+              <w:rPr>
+                <w:sz w:val="22"/>
+                <w:szCs w:val="22"/>
+              </w:rPr>
+            </w:pPr>
+            <w:r>
+              <w:rPr>
+                <w:sz w:val="22"/>
+                <w:szCs w:val="22"/>
+              </w:rPr>
               <w:t>1.5</w:t>
             </w:r>
           </w:p>
         </w:tc>
         <w:tc>
           <w:tcPr>
-            <w:tcW w:w="1161" w:type="dxa"/>
-          </w:tcPr>
-          <w:p>
-            <w:pPr>
-              <w:jc w:val="center"/>
-            </w:pPr>
-            <w:r>
+            <w:tcW w:w="1159" w:type="dxa"/>
+          </w:tcPr>
+          <w:p>
+            <w:pPr>
+              <w:jc w:val="center"/>
+              <w:rPr>
+                <w:sz w:val="22"/>
+                <w:szCs w:val="22"/>
+              </w:rPr>
+            </w:pPr>
+            <w:r>
+              <w:rPr>
+                <w:sz w:val="22"/>
+                <w:szCs w:val="22"/>
+              </w:rPr>
               <w:t>0</w:t>
             </w:r>
           </w:p>
         </w:tc>
         <w:tc>
           <w:tcPr>
-            <w:tcW w:w="2397" w:type="dxa"/>
-          </w:tcPr>
-          <w:p>
-            <w:pPr>
-              <w:jc w:val="center"/>
-            </w:pPr>
-            <w:r>
+            <w:tcW w:w="2090" w:type="dxa"/>
+          </w:tcPr>
+          <w:p>
+            <w:pPr>
+              <w:jc w:val="center"/>
+              <w:rPr>
+                <w:sz w:val="22"/>
+                <w:szCs w:val="22"/>
+              </w:rPr>
+            </w:pPr>
+            <w:r>
+              <w:rPr>
+                <w:sz w:val="22"/>
+                <w:szCs w:val="22"/>
+              </w:rPr>
               <w:t>Carrots</w:t>
             </w:r>
           </w:p>
         </w:tc>
         <w:tc>
           <w:tcPr>
-            <w:tcW w:w="1429" w:type="dxa"/>
-          </w:tcPr>
-          <w:p>
-            <w:pPr>
-              <w:jc w:val="center"/>
-            </w:pPr>
-            <w:r>
+            <w:tcW w:w="985" w:type="dxa"/>
+          </w:tcPr>
+          <w:p>
+            <w:pPr>
+              <w:jc w:val="center"/>
+              <w:rPr>
+                <w:sz w:val="22"/>
+                <w:szCs w:val="22"/>
+              </w:rPr>
+            </w:pPr>
+            <w:r>
+              <w:rPr>
+                <w:sz w:val="22"/>
+                <w:szCs w:val="22"/>
+              </w:rPr>
               <w:t>3</w:t>
             </w:r>
           </w:p>
@@ -347,78 +667,157 @@
       <w:tr>
         <w:tc>
           <w:tcPr>
-            <w:tcW w:w="1161" w:type="dxa"/>
-          </w:tcPr>
-          <w:p>
-            <w:pPr>
-              <w:jc w:val="center"/>
-            </w:pPr>
-            <w:r>
+            <w:tcW w:w="1006" w:type="dxa"/>
+          </w:tcPr>
+          <w:p>
+            <w:pPr>
+              <w:jc w:val="center"/>
+              <w:rPr>
+                <w:sz w:val="22"/>
+                <w:szCs w:val="22"/>
+              </w:rPr>
+            </w:pPr>
+            <w:r>
+              <w:rPr>
+                <w:sz w:val="22"/>
+                <w:szCs w:val="22"/>
+              </w:rPr>
               <w:t>10</w:t>
             </w:r>
           </w:p>
         </w:tc>
         <w:tc>
           <w:tcPr>
-            <w:tcW w:w="1968" w:type="dxa"/>
-          </w:tcPr>
-          <w:p>
-            <w:pPr>
-              <w:jc w:val="center"/>
-            </w:pPr>
-            <w:r>
+            <w:tcW w:w="1399" w:type="dxa"/>
+          </w:tcPr>
+          <w:p>
+            <w:pPr>
+              <w:jc w:val="center"/>
+              <w:rPr>
+                <w:sz w:val="22"/>
+                <w:szCs w:val="22"/>
+                <w:highlight w:val="yellow"/>
+              </w:rPr>
+            </w:pPr>
+            <w:r>
+              <w:rPr>
+                <w:sz w:val="22"/>
+                <w:szCs w:val="22"/>
+                <w:highlight w:val="yellow"/>
+              </w:rPr>
+              <w:t>1</w:t>
+            </w:r>
+            <w:r>
+              <w:rPr>
+                <w:sz w:val="22"/>
+                <w:szCs w:val="22"/>
+                <w:highlight w:val="yellow"/>
+              </w:rPr>
+              <w:t xml:space="preserve"> (9)</w:t>
+            </w:r>
+          </w:p>
+        </w:tc>
+        <w:tc>
+          <w:tcPr>
+            <w:tcW w:w="1919" w:type="dxa"/>
+          </w:tcPr>
+          <w:p>
+            <w:pPr>
+              <w:jc w:val="center"/>
+              <w:rPr>
+                <w:sz w:val="22"/>
+                <w:szCs w:val="22"/>
+              </w:rPr>
+            </w:pPr>
+            <w:r>
+              <w:rPr>
+                <w:sz w:val="22"/>
+                <w:szCs w:val="22"/>
+              </w:rPr>
               <w:t>3 (meat)</w:t>
             </w:r>
           </w:p>
         </w:tc>
         <w:tc>
           <w:tcPr>
-            <w:tcW w:w="1234" w:type="dxa"/>
-          </w:tcPr>
-          <w:p>
-            <w:pPr>
-              <w:jc w:val="center"/>
-            </w:pPr>
-            <w:r>
+            <w:tcW w:w="792" w:type="dxa"/>
+          </w:tcPr>
+          <w:p>
+            <w:pPr>
+              <w:jc w:val="center"/>
+              <w:rPr>
+                <w:sz w:val="22"/>
+                <w:szCs w:val="22"/>
+              </w:rPr>
+            </w:pPr>
+            <w:r>
+              <w:rPr>
+                <w:sz w:val="22"/>
+                <w:szCs w:val="22"/>
+              </w:rPr>
               <w:t>12.99</w:t>
             </w:r>
           </w:p>
         </w:tc>
         <w:tc>
           <w:tcPr>
-            <w:tcW w:w="1161" w:type="dxa"/>
-          </w:tcPr>
-          <w:p>
-            <w:pPr>
-              <w:jc w:val="center"/>
-            </w:pPr>
-            <w:r>
+            <w:tcW w:w="1159" w:type="dxa"/>
+          </w:tcPr>
+          <w:p>
+            <w:pPr>
+              <w:jc w:val="center"/>
+              <w:rPr>
+                <w:sz w:val="22"/>
+                <w:szCs w:val="22"/>
+              </w:rPr>
+            </w:pPr>
+            <w:r>
+              <w:rPr>
+                <w:sz w:val="22"/>
+                <w:szCs w:val="22"/>
+              </w:rPr>
               <w:t>1</w:t>
             </w:r>
           </w:p>
         </w:tc>
         <w:tc>
           <w:tcPr>
-            <w:tcW w:w="2397" w:type="dxa"/>
-          </w:tcPr>
-          <w:p>
-            <w:pPr>
-              <w:jc w:val="center"/>
-            </w:pPr>
-            <w:r>
+            <w:tcW w:w="2090" w:type="dxa"/>
+          </w:tcPr>
+          <w:p>
+            <w:pPr>
+              <w:jc w:val="center"/>
+              <w:rPr>
+                <w:sz w:val="22"/>
+                <w:szCs w:val="22"/>
+              </w:rPr>
+            </w:pPr>
+            <w:r>
+              <w:rPr>
+                <w:sz w:val="22"/>
+                <w:szCs w:val="22"/>
+              </w:rPr>
               <w:t>Steak</w:t>
             </w:r>
           </w:p>
         </w:tc>
         <w:tc>
           <w:tcPr>
-            <w:tcW w:w="1429" w:type="dxa"/>
-          </w:tcPr>
-          <w:p>
-            <w:pPr>
-              <w:jc w:val="center"/>
-            </w:pPr>
-            <w:r>
+            <w:tcW w:w="985" w:type="dxa"/>
+          </w:tcPr>
+          <w:p>
+            <w:pPr>
+              <w:jc w:val="center"/>
+              <w:rPr>
+                <w:sz w:val="22"/>
+                <w:szCs w:val="22"/>
+              </w:rPr>
+            </w:pPr>
+            <w:r>
+              <w:rPr>
+                <w:sz w:val="22"/>
+                <w:szCs w:val="22"/>
+              </w:rPr>
               <w:t>4</w:t>
             </w:r>
           </w:p>
@@ -427,81 +826,157 @@
       <w:tr>
         <w:tc>
           <w:tcPr>
-            <w:tcW w:w="1161" w:type="dxa"/>
-          </w:tcPr>
-          <w:p>
-            <w:pPr>
-              <w:jc w:val="center"/>
-            </w:pPr>
-            <w:r>
+            <w:tcW w:w="1006" w:type="dxa"/>
+          </w:tcPr>
+          <w:p>
+            <w:pPr>
+              <w:jc w:val="center"/>
+              <w:rPr>
+                <w:sz w:val="22"/>
+                <w:szCs w:val="22"/>
+              </w:rPr>
+            </w:pPr>
+            <w:r>
+              <w:rPr>
+                <w:sz w:val="22"/>
+                <w:szCs w:val="22"/>
+              </w:rPr>
               <w:t>2</w:t>
             </w:r>
           </w:p>
         </w:tc>
         <w:tc>
           <w:tcPr>
-            <w:tcW w:w="1968" w:type="dxa"/>
-          </w:tcPr>
-          <w:p>
-            <w:pPr>
-              <w:jc w:val="center"/>
-            </w:pPr>
-            <w:r>
-              <w:t xml:space="preserve">3 </w:t>
-            </w:r>
-            <w:r>
-              <w:t>(meat)</w:t>
-            </w:r>
-          </w:p>
-        </w:tc>
-        <w:tc>
-          <w:tcPr>
-            <w:tcW w:w="1234" w:type="dxa"/>
-          </w:tcPr>
-          <w:p>
-            <w:pPr>
-              <w:jc w:val="center"/>
-            </w:pPr>
-            <w:r>
+            <w:tcW w:w="1399" w:type="dxa"/>
+          </w:tcPr>
+          <w:p>
+            <w:pPr>
+              <w:jc w:val="center"/>
+              <w:rPr>
+                <w:sz w:val="22"/>
+                <w:szCs w:val="22"/>
+                <w:highlight w:val="yellow"/>
+              </w:rPr>
+            </w:pPr>
+            <w:r>
+              <w:rPr>
+                <w:sz w:val="22"/>
+                <w:szCs w:val="22"/>
+                <w:highlight w:val="yellow"/>
+              </w:rPr>
+              <w:t>2</w:t>
+            </w:r>
+            <w:r>
+              <w:rPr>
+                <w:sz w:val="22"/>
+                <w:szCs w:val="22"/>
+                <w:highlight w:val="yellow"/>
+              </w:rPr>
+              <w:t xml:space="preserve"> (0)</w:t>
+            </w:r>
+          </w:p>
+        </w:tc>
+        <w:tc>
+          <w:tcPr>
+            <w:tcW w:w="1919" w:type="dxa"/>
+          </w:tcPr>
+          <w:p>
+            <w:pPr>
+              <w:jc w:val="center"/>
+              <w:rPr>
+                <w:sz w:val="22"/>
+                <w:szCs w:val="22"/>
+              </w:rPr>
+            </w:pPr>
+            <w:r>
+              <w:rPr>
+                <w:sz w:val="22"/>
+                <w:szCs w:val="22"/>
+              </w:rPr>
+              <w:t>3 (meat)</w:t>
+            </w:r>
+          </w:p>
+        </w:tc>
+        <w:tc>
+          <w:tcPr>
+            <w:tcW w:w="792" w:type="dxa"/>
+          </w:tcPr>
+          <w:p>
+            <w:pPr>
+              <w:jc w:val="center"/>
+              <w:rPr>
+                <w:sz w:val="22"/>
+                <w:szCs w:val="22"/>
+              </w:rPr>
+            </w:pPr>
+            <w:r>
+              <w:rPr>
+                <w:sz w:val="22"/>
+                <w:szCs w:val="22"/>
+              </w:rPr>
               <w:t>9.5</w:t>
             </w:r>
           </w:p>
         </w:tc>
         <w:tc>
           <w:tcPr>
-            <w:tcW w:w="1161" w:type="dxa"/>
-          </w:tcPr>
-          <w:p>
-            <w:pPr>
-              <w:jc w:val="center"/>
-            </w:pPr>
-            <w:r>
+            <w:tcW w:w="1159" w:type="dxa"/>
+          </w:tcPr>
+          <w:p>
+            <w:pPr>
+              <w:jc w:val="center"/>
+              <w:rPr>
+                <w:sz w:val="22"/>
+                <w:szCs w:val="22"/>
+              </w:rPr>
+            </w:pPr>
+            <w:r>
+              <w:rPr>
+                <w:sz w:val="22"/>
+                <w:szCs w:val="22"/>
+              </w:rPr>
               <w:t>1</w:t>
             </w:r>
           </w:p>
         </w:tc>
         <w:tc>
           <w:tcPr>
-            <w:tcW w:w="2397" w:type="dxa"/>
-          </w:tcPr>
-          <w:p>
-            <w:pPr>
-              <w:jc w:val="center"/>
-            </w:pPr>
-            <w:r>
+            <w:tcW w:w="2090" w:type="dxa"/>
+          </w:tcPr>
+          <w:p>
+            <w:pPr>
+              <w:jc w:val="center"/>
+              <w:rPr>
+                <w:sz w:val="22"/>
+                <w:szCs w:val="22"/>
+              </w:rPr>
+            </w:pPr>
+            <w:r>
+              <w:rPr>
+                <w:sz w:val="22"/>
+                <w:szCs w:val="22"/>
+              </w:rPr>
               <w:t>Italian sausage</w:t>
             </w:r>
           </w:p>
         </w:tc>
         <w:tc>
           <w:tcPr>
-            <w:tcW w:w="1429" w:type="dxa"/>
-          </w:tcPr>
-          <w:p>
-            <w:pPr>
-              <w:jc w:val="center"/>
-            </w:pPr>
-            <w:r>
+            <w:tcW w:w="985" w:type="dxa"/>
+          </w:tcPr>
+          <w:p>
+            <w:pPr>
+              <w:jc w:val="center"/>
+              <w:rPr>
+                <w:sz w:val="22"/>
+                <w:szCs w:val="22"/>
+              </w:rPr>
+            </w:pPr>
+            <w:r>
+              <w:rPr>
+                <w:sz w:val="22"/>
+                <w:szCs w:val="22"/>
+              </w:rPr>
               <w:t>5</w:t>
             </w:r>
           </w:p>
@@ -510,78 +985,173 @@
       <w:tr>
         <w:tc>
           <w:tcPr>
-            <w:tcW w:w="1161" w:type="dxa"/>
-          </w:tcPr>
-          <w:p>
-            <w:pPr>
-              <w:jc w:val="center"/>
-            </w:pPr>
-            <w:r>
+            <w:tcW w:w="1006" w:type="dxa"/>
+          </w:tcPr>
+          <w:p>
+            <w:pPr>
+              <w:jc w:val="center"/>
+              <w:rPr>
+                <w:sz w:val="22"/>
+                <w:szCs w:val="22"/>
+              </w:rPr>
+            </w:pPr>
+            <w:r>
+              <w:rPr>
+                <w:sz w:val="22"/>
+                <w:szCs w:val="22"/>
+              </w:rPr>
               <w:t>2</w:t>
             </w:r>
           </w:p>
         </w:tc>
         <w:tc>
           <w:tcPr>
-            <w:tcW w:w="1968" w:type="dxa"/>
-          </w:tcPr>
-          <w:p>
-            <w:pPr>
-              <w:jc w:val="center"/>
-            </w:pPr>
-            <w:r>
+            <w:tcW w:w="1399" w:type="dxa"/>
+          </w:tcPr>
+          <w:p>
+            <w:pPr>
+              <w:jc w:val="center"/>
+              <w:rPr>
+                <w:sz w:val="22"/>
+                <w:szCs w:val="22"/>
+                <w:highlight w:val="yellow"/>
+              </w:rPr>
+            </w:pPr>
+            <w:r>
+              <w:rPr>
+                <w:sz w:val="22"/>
+                <w:szCs w:val="22"/>
+                <w:highlight w:val="yellow"/>
+              </w:rPr>
+              <w:t>3</w:t>
+            </w:r>
+            <w:r>
+              <w:rPr>
+                <w:sz w:val="22"/>
+                <w:szCs w:val="22"/>
+                <w:highlight w:val="yellow"/>
+              </w:rPr>
+              <w:t xml:space="preserve"> (</w:t>
+            </w:r>
+            <w:r>
+              <w:rPr>
+                <w:sz w:val="22"/>
+                <w:szCs w:val="22"/>
+                <w:highlight w:val="yellow"/>
+              </w:rPr>
+              <w:t>0</w:t>
+            </w:r>
+            <w:r>
+              <w:rPr>
+                <w:sz w:val="22"/>
+                <w:szCs w:val="22"/>
+                <w:highlight w:val="yellow"/>
+              </w:rPr>
+              <w:t>)</w:t>
+            </w:r>
+          </w:p>
+        </w:tc>
+        <w:tc>
+          <w:tcPr>
+            <w:tcW w:w="1919" w:type="dxa"/>
+          </w:tcPr>
+          <w:p>
+            <w:pPr>
+              <w:jc w:val="center"/>
+              <w:rPr>
+                <w:sz w:val="22"/>
+                <w:szCs w:val="22"/>
+              </w:rPr>
+            </w:pPr>
+            <w:r>
+              <w:rPr>
+                <w:sz w:val="22"/>
+                <w:szCs w:val="22"/>
+              </w:rPr>
               <w:t>4 (dairy)</w:t>
             </w:r>
           </w:p>
         </w:tc>
         <w:tc>
           <w:tcPr>
-            <w:tcW w:w="1234" w:type="dxa"/>
-          </w:tcPr>
-          <w:p>
-            <w:pPr>
-              <w:jc w:val="center"/>
-            </w:pPr>
-            <w:r>
+            <w:tcW w:w="792" w:type="dxa"/>
+          </w:tcPr>
+          <w:p>
+            <w:pPr>
+              <w:jc w:val="center"/>
+              <w:rPr>
+                <w:sz w:val="22"/>
+                <w:szCs w:val="22"/>
+              </w:rPr>
+            </w:pPr>
+            <w:r>
+              <w:rPr>
+                <w:sz w:val="22"/>
+                <w:szCs w:val="22"/>
+              </w:rPr>
               <w:t>4.99</w:t>
             </w:r>
           </w:p>
         </w:tc>
         <w:tc>
           <w:tcPr>
-            <w:tcW w:w="1161" w:type="dxa"/>
-          </w:tcPr>
-          <w:p>
-            <w:pPr>
-              <w:jc w:val="center"/>
-            </w:pPr>
-            <w:r>
+            <w:tcW w:w="1159" w:type="dxa"/>
+          </w:tcPr>
+          <w:p>
+            <w:pPr>
+              <w:jc w:val="center"/>
+              <w:rPr>
+                <w:sz w:val="22"/>
+                <w:szCs w:val="22"/>
+              </w:rPr>
+            </w:pPr>
+            <w:r>
+              <w:rPr>
+                <w:sz w:val="22"/>
+                <w:szCs w:val="22"/>
+              </w:rPr>
               <w:t>0</w:t>
             </w:r>
           </w:p>
         </w:tc>
         <w:tc>
           <w:tcPr>
-            <w:tcW w:w="2397" w:type="dxa"/>
-          </w:tcPr>
-          <w:p>
-            <w:pPr>
-              <w:jc w:val="center"/>
-            </w:pPr>
-            <w:r>
+            <w:tcW w:w="2090" w:type="dxa"/>
+          </w:tcPr>
+          <w:p>
+            <w:pPr>
+              <w:jc w:val="center"/>
+              <w:rPr>
+                <w:sz w:val="22"/>
+                <w:szCs w:val="22"/>
+              </w:rPr>
+            </w:pPr>
+            <w:r>
+              <w:rPr>
+                <w:sz w:val="22"/>
+                <w:szCs w:val="22"/>
+              </w:rPr>
               <w:t>2% milk</w:t>
             </w:r>
           </w:p>
         </w:tc>
         <w:tc>
           <w:tcPr>
-            <w:tcW w:w="1429" w:type="dxa"/>
-          </w:tcPr>
-          <w:p>
-            <w:pPr>
-              <w:jc w:val="center"/>
-            </w:pPr>
-            <w:r>
+            <w:tcW w:w="985" w:type="dxa"/>
+          </w:tcPr>
+          <w:p>
+            <w:pPr>
+              <w:jc w:val="center"/>
+              <w:rPr>
+                <w:sz w:val="22"/>
+                <w:szCs w:val="22"/>
+              </w:rPr>
+            </w:pPr>
+            <w:r>
+              <w:rPr>
+                <w:sz w:val="22"/>
+                <w:szCs w:val="22"/>
+              </w:rPr>
               <w:t>6</w:t>
             </w:r>
           </w:p>
@@ -590,81 +1160,173 @@
       <w:tr>
         <w:tc>
           <w:tcPr>
-            <w:tcW w:w="1161" w:type="dxa"/>
-          </w:tcPr>
-          <w:p>
-            <w:pPr>
-              <w:jc w:val="center"/>
-            </w:pPr>
-            <w:r>
+            <w:tcW w:w="1006" w:type="dxa"/>
+          </w:tcPr>
+          <w:p>
+            <w:pPr>
+              <w:jc w:val="center"/>
+              <w:rPr>
+                <w:sz w:val="22"/>
+                <w:szCs w:val="22"/>
+              </w:rPr>
+            </w:pPr>
+            <w:r>
+              <w:rPr>
+                <w:sz w:val="22"/>
+                <w:szCs w:val="22"/>
+              </w:rPr>
               <w:t>2</w:t>
             </w:r>
           </w:p>
         </w:tc>
         <w:tc>
           <w:tcPr>
-            <w:tcW w:w="1968" w:type="dxa"/>
-          </w:tcPr>
-          <w:p>
-            <w:pPr>
-              <w:jc w:val="center"/>
-            </w:pPr>
-            <w:r>
-              <w:t xml:space="preserve">4 </w:t>
-            </w:r>
-            <w:r>
-              <w:t>(dairy)</w:t>
-            </w:r>
-          </w:p>
-        </w:tc>
-        <w:tc>
-          <w:tcPr>
-            <w:tcW w:w="1234" w:type="dxa"/>
-          </w:tcPr>
-          <w:p>
-            <w:pPr>
-              <w:jc w:val="center"/>
-            </w:pPr>
-            <w:r>
+            <w:tcW w:w="1399" w:type="dxa"/>
+          </w:tcPr>
+          <w:p>
+            <w:pPr>
+              <w:jc w:val="center"/>
+              <w:rPr>
+                <w:sz w:val="22"/>
+                <w:szCs w:val="22"/>
+                <w:highlight w:val="yellow"/>
+              </w:rPr>
+            </w:pPr>
+            <w:r>
+              <w:rPr>
+                <w:sz w:val="22"/>
+                <w:szCs w:val="22"/>
+                <w:highlight w:val="yellow"/>
+              </w:rPr>
+              <w:t>1</w:t>
+            </w:r>
+            <w:r>
+              <w:rPr>
+                <w:sz w:val="22"/>
+                <w:szCs w:val="22"/>
+                <w:highlight w:val="yellow"/>
+              </w:rPr>
+              <w:t xml:space="preserve"> (</w:t>
+            </w:r>
+            <w:r>
+              <w:rPr>
+                <w:sz w:val="22"/>
+                <w:szCs w:val="22"/>
+                <w:highlight w:val="yellow"/>
+              </w:rPr>
+              <w:t>1</w:t>
+            </w:r>
+            <w:r>
+              <w:rPr>
+                <w:sz w:val="22"/>
+                <w:szCs w:val="22"/>
+                <w:highlight w:val="yellow"/>
+              </w:rPr>
+              <w:t>)</w:t>
+            </w:r>
+          </w:p>
+        </w:tc>
+        <w:tc>
+          <w:tcPr>
+            <w:tcW w:w="1919" w:type="dxa"/>
+          </w:tcPr>
+          <w:p>
+            <w:pPr>
+              <w:jc w:val="center"/>
+              <w:rPr>
+                <w:sz w:val="22"/>
+                <w:szCs w:val="22"/>
+              </w:rPr>
+            </w:pPr>
+            <w:r>
+              <w:rPr>
+                <w:sz w:val="22"/>
+                <w:szCs w:val="22"/>
+              </w:rPr>
+              <w:t>4 (dairy)</w:t>
+            </w:r>
+          </w:p>
+        </w:tc>
+        <w:tc>
+          <w:tcPr>
+            <w:tcW w:w="792" w:type="dxa"/>
+          </w:tcPr>
+          <w:p>
+            <w:pPr>
+              <w:jc w:val="center"/>
+              <w:rPr>
+                <w:sz w:val="22"/>
+                <w:szCs w:val="22"/>
+              </w:rPr>
+            </w:pPr>
+            <w:r>
+              <w:rPr>
+                <w:sz w:val="22"/>
+                <w:szCs w:val="22"/>
+              </w:rPr>
               <w:t>3.99</w:t>
             </w:r>
           </w:p>
         </w:tc>
         <w:tc>
           <w:tcPr>
-            <w:tcW w:w="1161" w:type="dxa"/>
-          </w:tcPr>
-          <w:p>
-            <w:pPr>
-              <w:jc w:val="center"/>
-            </w:pPr>
-            <w:r>
+            <w:tcW w:w="1159" w:type="dxa"/>
+          </w:tcPr>
+          <w:p>
+            <w:pPr>
+              <w:jc w:val="center"/>
+              <w:rPr>
+                <w:sz w:val="22"/>
+                <w:szCs w:val="22"/>
+              </w:rPr>
+            </w:pPr>
+            <w:r>
+              <w:rPr>
+                <w:sz w:val="22"/>
+                <w:szCs w:val="22"/>
+              </w:rPr>
               <w:t>0</w:t>
             </w:r>
           </w:p>
         </w:tc>
         <w:tc>
           <w:tcPr>
-            <w:tcW w:w="2397" w:type="dxa"/>
-          </w:tcPr>
-          <w:p>
-            <w:pPr>
-              <w:jc w:val="center"/>
-            </w:pPr>
-            <w:r>
+            <w:tcW w:w="2090" w:type="dxa"/>
+          </w:tcPr>
+          <w:p>
+            <w:pPr>
+              <w:jc w:val="center"/>
+              <w:rPr>
+                <w:sz w:val="22"/>
+                <w:szCs w:val="22"/>
+              </w:rPr>
+            </w:pPr>
+            <w:r>
+              <w:rPr>
+                <w:sz w:val="22"/>
+                <w:szCs w:val="22"/>
+              </w:rPr>
               <w:t>Coffee cream</w:t>
             </w:r>
           </w:p>
         </w:tc>
         <w:tc>
           <w:tcPr>
-            <w:tcW w:w="1429" w:type="dxa"/>
-          </w:tcPr>
-          <w:p>
-            <w:pPr>
-              <w:jc w:val="center"/>
-            </w:pPr>
-            <w:r>
+            <w:tcW w:w="985" w:type="dxa"/>
+          </w:tcPr>
+          <w:p>
+            <w:pPr>
+              <w:jc w:val="center"/>
+              <w:rPr>
+                <w:sz w:val="22"/>
+                <w:szCs w:val="22"/>
+              </w:rPr>
+            </w:pPr>
+            <w:r>
+              <w:rPr>
+                <w:sz w:val="22"/>
+                <w:szCs w:val="22"/>
+              </w:rPr>
               <w:t>7</w:t>
             </w:r>
           </w:p>
@@ -673,78 +1335,173 @@
       <w:tr>
         <w:tc>
           <w:tcPr>
-            <w:tcW w:w="1161" w:type="dxa"/>
-          </w:tcPr>
-          <w:p>
-            <w:pPr>
-              <w:jc w:val="center"/>
-            </w:pPr>
-            <w:r>
+            <w:tcW w:w="1006" w:type="dxa"/>
+          </w:tcPr>
+          <w:p>
+            <w:pPr>
+              <w:jc w:val="center"/>
+              <w:rPr>
+                <w:sz w:val="22"/>
+                <w:szCs w:val="22"/>
+              </w:rPr>
+            </w:pPr>
+            <w:r>
+              <w:rPr>
+                <w:sz w:val="22"/>
+                <w:szCs w:val="22"/>
+              </w:rPr>
               <w:t>2</w:t>
             </w:r>
           </w:p>
         </w:tc>
         <w:tc>
           <w:tcPr>
-            <w:tcW w:w="1968" w:type="dxa"/>
-          </w:tcPr>
-          <w:p>
-            <w:pPr>
-              <w:jc w:val="center"/>
-            </w:pPr>
-            <w:r>
+            <w:tcW w:w="1399" w:type="dxa"/>
+          </w:tcPr>
+          <w:p>
+            <w:pPr>
+              <w:jc w:val="center"/>
+              <w:rPr>
+                <w:sz w:val="22"/>
+                <w:szCs w:val="22"/>
+                <w:highlight w:val="yellow"/>
+              </w:rPr>
+            </w:pPr>
+            <w:r>
+              <w:rPr>
+                <w:sz w:val="22"/>
+                <w:szCs w:val="22"/>
+                <w:highlight w:val="yellow"/>
+              </w:rPr>
+              <w:t>1</w:t>
+            </w:r>
+            <w:r>
+              <w:rPr>
+                <w:sz w:val="22"/>
+                <w:szCs w:val="22"/>
+                <w:highlight w:val="yellow"/>
+              </w:rPr>
+              <w:t xml:space="preserve"> (</w:t>
+            </w:r>
+            <w:r>
+              <w:rPr>
+                <w:sz w:val="22"/>
+                <w:szCs w:val="22"/>
+                <w:highlight w:val="yellow"/>
+              </w:rPr>
+              <w:t>1</w:t>
+            </w:r>
+            <w:r>
+              <w:rPr>
+                <w:sz w:val="22"/>
+                <w:szCs w:val="22"/>
+                <w:highlight w:val="yellow"/>
+              </w:rPr>
+              <w:t>)</w:t>
+            </w:r>
+          </w:p>
+        </w:tc>
+        <w:tc>
+          <w:tcPr>
+            <w:tcW w:w="1919" w:type="dxa"/>
+          </w:tcPr>
+          <w:p>
+            <w:pPr>
+              <w:jc w:val="center"/>
+              <w:rPr>
+                <w:sz w:val="22"/>
+                <w:szCs w:val="22"/>
+              </w:rPr>
+            </w:pPr>
+            <w:r>
+              <w:rPr>
+                <w:sz w:val="22"/>
+                <w:szCs w:val="22"/>
+              </w:rPr>
               <w:t>2 (bakery)</w:t>
             </w:r>
           </w:p>
         </w:tc>
         <w:tc>
           <w:tcPr>
-            <w:tcW w:w="1234" w:type="dxa"/>
-          </w:tcPr>
-          <w:p>
-            <w:pPr>
-              <w:jc w:val="center"/>
-            </w:pPr>
-            <w:r>
+            <w:tcW w:w="792" w:type="dxa"/>
+          </w:tcPr>
+          <w:p>
+            <w:pPr>
+              <w:jc w:val="center"/>
+              <w:rPr>
+                <w:sz w:val="22"/>
+                <w:szCs w:val="22"/>
+              </w:rPr>
+            </w:pPr>
+            <w:r>
+              <w:rPr>
+                <w:sz w:val="22"/>
+                <w:szCs w:val="22"/>
+              </w:rPr>
               <w:t>3.99</w:t>
             </w:r>
           </w:p>
         </w:tc>
         <w:tc>
           <w:tcPr>
-            <w:tcW w:w="1161" w:type="dxa"/>
-          </w:tcPr>
-          <w:p>
-            <w:pPr>
-              <w:jc w:val="center"/>
-            </w:pPr>
-            <w:r>
+            <w:tcW w:w="1159" w:type="dxa"/>
+          </w:tcPr>
+          <w:p>
+            <w:pPr>
+              <w:jc w:val="center"/>
+              <w:rPr>
+                <w:sz w:val="22"/>
+                <w:szCs w:val="22"/>
+              </w:rPr>
+            </w:pPr>
+            <w:r>
+              <w:rPr>
+                <w:sz w:val="22"/>
+                <w:szCs w:val="22"/>
+              </w:rPr>
               <w:t>0</w:t>
             </w:r>
           </w:p>
         </w:tc>
         <w:tc>
           <w:tcPr>
-            <w:tcW w:w="2397" w:type="dxa"/>
-          </w:tcPr>
-          <w:p>
-            <w:pPr>
-              <w:jc w:val="center"/>
-            </w:pPr>
-            <w:r>
+            <w:tcW w:w="2090" w:type="dxa"/>
+          </w:tcPr>
+          <w:p>
+            <w:pPr>
+              <w:jc w:val="center"/>
+              <w:rPr>
+                <w:sz w:val="22"/>
+                <w:szCs w:val="22"/>
+              </w:rPr>
+            </w:pPr>
+            <w:r>
+              <w:rPr>
+                <w:sz w:val="22"/>
+                <w:szCs w:val="22"/>
+              </w:rPr>
               <w:t>White bread</w:t>
             </w:r>
           </w:p>
         </w:tc>
         <w:tc>
           <w:tcPr>
-            <w:tcW w:w="1429" w:type="dxa"/>
-          </w:tcPr>
-          <w:p>
-            <w:pPr>
-              <w:jc w:val="center"/>
-            </w:pPr>
-            <w:r>
+            <w:tcW w:w="985" w:type="dxa"/>
+          </w:tcPr>
+          <w:p>
+            <w:pPr>
+              <w:jc w:val="center"/>
+              <w:rPr>
+                <w:sz w:val="22"/>
+                <w:szCs w:val="22"/>
+              </w:rPr>
+            </w:pPr>
+            <w:r>
+              <w:rPr>
+                <w:sz w:val="22"/>
+                <w:szCs w:val="22"/>
+              </w:rPr>
               <w:t>8</w:t>
             </w:r>
           </w:p>
@@ -753,78 +1510,142 @@
       <w:tr>
         <w:tc>
           <w:tcPr>
-            <w:tcW w:w="1161" w:type="dxa"/>
-          </w:tcPr>
-          <w:p>
-            <w:pPr>
-              <w:jc w:val="center"/>
-            </w:pPr>
-            <w:r>
+            <w:tcW w:w="1006" w:type="dxa"/>
+          </w:tcPr>
+          <w:p>
+            <w:pPr>
+              <w:jc w:val="center"/>
+              <w:rPr>
+                <w:sz w:val="22"/>
+                <w:szCs w:val="22"/>
+              </w:rPr>
+            </w:pPr>
+            <w:r>
+              <w:rPr>
+                <w:sz w:val="22"/>
+                <w:szCs w:val="22"/>
+                <w:highlight w:val="yellow"/>
+              </w:rPr>
               <w:t>5</w:t>
             </w:r>
           </w:p>
         </w:tc>
         <w:tc>
           <w:tcPr>
-            <w:tcW w:w="1968" w:type="dxa"/>
-          </w:tcPr>
-          <w:p>
-            <w:pPr>
-              <w:jc w:val="center"/>
-            </w:pPr>
-            <w:r>
+            <w:tcW w:w="1399" w:type="dxa"/>
+          </w:tcPr>
+          <w:p>
+            <w:pPr>
+              <w:jc w:val="center"/>
+              <w:rPr>
+                <w:sz w:val="22"/>
+                <w:szCs w:val="22"/>
+                <w:highlight w:val="yellow"/>
+              </w:rPr>
+            </w:pPr>
+          </w:p>
+        </w:tc>
+        <w:tc>
+          <w:tcPr>
+            <w:tcW w:w="1919" w:type="dxa"/>
+          </w:tcPr>
+          <w:p>
+            <w:pPr>
+              <w:jc w:val="center"/>
+              <w:rPr>
+                <w:sz w:val="22"/>
+                <w:szCs w:val="22"/>
+              </w:rPr>
+            </w:pPr>
+            <w:r>
+              <w:rPr>
+                <w:sz w:val="22"/>
+                <w:szCs w:val="22"/>
+              </w:rPr>
               <w:t>2 (bakery)</w:t>
             </w:r>
           </w:p>
         </w:tc>
         <w:tc>
           <w:tcPr>
-            <w:tcW w:w="1234" w:type="dxa"/>
-          </w:tcPr>
-          <w:p>
-            <w:pPr>
-              <w:jc w:val="center"/>
-            </w:pPr>
-            <w:r>
+            <w:tcW w:w="792" w:type="dxa"/>
+          </w:tcPr>
+          <w:p>
+            <w:pPr>
+              <w:jc w:val="center"/>
+              <w:rPr>
+                <w:sz w:val="22"/>
+                <w:szCs w:val="22"/>
+              </w:rPr>
+            </w:pPr>
+            <w:r>
+              <w:rPr>
+                <w:sz w:val="22"/>
+                <w:szCs w:val="22"/>
+              </w:rPr>
               <w:t>4.99</w:t>
             </w:r>
           </w:p>
         </w:tc>
         <w:tc>
           <w:tcPr>
-            <w:tcW w:w="1161" w:type="dxa"/>
-          </w:tcPr>
-          <w:p>
-            <w:pPr>
-              <w:jc w:val="center"/>
-            </w:pPr>
-            <w:r>
+            <w:tcW w:w="1159" w:type="dxa"/>
+          </w:tcPr>
+          <w:p>
+            <w:pPr>
+              <w:jc w:val="center"/>
+              <w:rPr>
+                <w:sz w:val="22"/>
+                <w:szCs w:val="22"/>
+              </w:rPr>
+            </w:pPr>
+            <w:r>
+              <w:rPr>
+                <w:sz w:val="22"/>
+                <w:szCs w:val="22"/>
+              </w:rPr>
               <w:t>0</w:t>
             </w:r>
           </w:p>
         </w:tc>
         <w:tc>
           <w:tcPr>
-            <w:tcW w:w="2397" w:type="dxa"/>
-          </w:tcPr>
-          <w:p>
-            <w:pPr>
-              <w:jc w:val="center"/>
-            </w:pPr>
-            <w:r>
+            <w:tcW w:w="2090" w:type="dxa"/>
+          </w:tcPr>
+          <w:p>
+            <w:pPr>
+              <w:jc w:val="center"/>
+              <w:rPr>
+                <w:sz w:val="22"/>
+                <w:szCs w:val="22"/>
+              </w:rPr>
+            </w:pPr>
+            <w:r>
+              <w:rPr>
+                <w:sz w:val="22"/>
+                <w:szCs w:val="22"/>
+              </w:rPr>
               <w:t>Chocolate cup cakes</w:t>
             </w:r>
           </w:p>
         </w:tc>
         <w:tc>
           <w:tcPr>
-            <w:tcW w:w="1429" w:type="dxa"/>
-          </w:tcPr>
-          <w:p>
-            <w:pPr>
-              <w:jc w:val="center"/>
-            </w:pPr>
-            <w:r>
+            <w:tcW w:w="985" w:type="dxa"/>
+          </w:tcPr>
+          <w:p>
+            <w:pPr>
+              <w:jc w:val="center"/>
+              <w:rPr>
+                <w:sz w:val="22"/>
+                <w:szCs w:val="22"/>
+              </w:rPr>
+            </w:pPr>
+            <w:r>
+              <w:rPr>
+                <w:sz w:val="22"/>
+                <w:szCs w:val="22"/>
+              </w:rPr>
               <w:t>9</w:t>
             </w:r>
           </w:p>
@@ -833,78 +1654,173 @@
       <w:tr>
         <w:tc>
           <w:tcPr>
-            <w:tcW w:w="1161" w:type="dxa"/>
-          </w:tcPr>
-          <w:p>
-            <w:pPr>
-              <w:jc w:val="center"/>
-            </w:pPr>
-            <w:r>
+            <w:tcW w:w="1006" w:type="dxa"/>
+          </w:tcPr>
+          <w:p>
+            <w:pPr>
+              <w:jc w:val="center"/>
+              <w:rPr>
+                <w:sz w:val="22"/>
+                <w:szCs w:val="22"/>
+              </w:rPr>
+            </w:pPr>
+            <w:r>
+              <w:rPr>
+                <w:sz w:val="22"/>
+                <w:szCs w:val="22"/>
+              </w:rPr>
               <w:t>10</w:t>
             </w:r>
           </w:p>
         </w:tc>
         <w:tc>
           <w:tcPr>
-            <w:tcW w:w="1968" w:type="dxa"/>
-          </w:tcPr>
-          <w:p>
-            <w:pPr>
-              <w:jc w:val="center"/>
-            </w:pPr>
-            <w:r>
+            <w:tcW w:w="1399" w:type="dxa"/>
+          </w:tcPr>
+          <w:p>
+            <w:pPr>
+              <w:jc w:val="center"/>
+              <w:rPr>
+                <w:sz w:val="22"/>
+                <w:szCs w:val="22"/>
+                <w:highlight w:val="yellow"/>
+              </w:rPr>
+            </w:pPr>
+            <w:r>
+              <w:rPr>
+                <w:sz w:val="22"/>
+                <w:szCs w:val="22"/>
+                <w:highlight w:val="yellow"/>
+              </w:rPr>
+              <w:t>2</w:t>
+            </w:r>
+            <w:r>
+              <w:rPr>
+                <w:sz w:val="22"/>
+                <w:szCs w:val="22"/>
+                <w:highlight w:val="yellow"/>
+              </w:rPr>
+              <w:t xml:space="preserve"> (</w:t>
+            </w:r>
+            <w:r>
+              <w:rPr>
+                <w:sz w:val="22"/>
+                <w:szCs w:val="22"/>
+                <w:highlight w:val="yellow"/>
+              </w:rPr>
+              <w:t>8</w:t>
+            </w:r>
+            <w:r>
+              <w:rPr>
+                <w:sz w:val="22"/>
+                <w:szCs w:val="22"/>
+                <w:highlight w:val="yellow"/>
+              </w:rPr>
+              <w:t>)</w:t>
+            </w:r>
+          </w:p>
+        </w:tc>
+        <w:tc>
+          <w:tcPr>
+            <w:tcW w:w="1919" w:type="dxa"/>
+          </w:tcPr>
+          <w:p>
+            <w:pPr>
+              <w:jc w:val="center"/>
+              <w:rPr>
+                <w:sz w:val="22"/>
+                <w:szCs w:val="22"/>
+              </w:rPr>
+            </w:pPr>
+            <w:r>
+              <w:rPr>
+                <w:sz w:val="22"/>
+                <w:szCs w:val="22"/>
+              </w:rPr>
               <w:t>5 (baking)</w:t>
             </w:r>
           </w:p>
         </w:tc>
         <w:tc>
           <w:tcPr>
-            <w:tcW w:w="1234" w:type="dxa"/>
-          </w:tcPr>
-          <w:p>
-            <w:pPr>
-              <w:jc w:val="center"/>
-            </w:pPr>
-            <w:r>
+            <w:tcW w:w="792" w:type="dxa"/>
+          </w:tcPr>
+          <w:p>
+            <w:pPr>
+              <w:jc w:val="center"/>
+              <w:rPr>
+                <w:sz w:val="22"/>
+                <w:szCs w:val="22"/>
+              </w:rPr>
+            </w:pPr>
+            <w:r>
+              <w:rPr>
+                <w:sz w:val="22"/>
+                <w:szCs w:val="22"/>
+              </w:rPr>
               <w:t>4.99</w:t>
             </w:r>
           </w:p>
         </w:tc>
         <w:tc>
           <w:tcPr>
-            <w:tcW w:w="1161" w:type="dxa"/>
-          </w:tcPr>
-          <w:p>
-            <w:pPr>
-              <w:jc w:val="center"/>
-            </w:pPr>
-            <w:r>
+            <w:tcW w:w="1159" w:type="dxa"/>
+          </w:tcPr>
+          <w:p>
+            <w:pPr>
+              <w:jc w:val="center"/>
+              <w:rPr>
+                <w:sz w:val="22"/>
+                <w:szCs w:val="22"/>
+              </w:rPr>
+            </w:pPr>
+            <w:r>
+              <w:rPr>
+                <w:sz w:val="22"/>
+                <w:szCs w:val="22"/>
+              </w:rPr>
               <w:t>0</w:t>
             </w:r>
           </w:p>
         </w:tc>
         <w:tc>
           <w:tcPr>
-            <w:tcW w:w="2397" w:type="dxa"/>
-          </w:tcPr>
-          <w:p>
-            <w:pPr>
-              <w:jc w:val="center"/>
-            </w:pPr>
-            <w:r>
+            <w:tcW w:w="2090" w:type="dxa"/>
+          </w:tcPr>
+          <w:p>
+            <w:pPr>
+              <w:jc w:val="center"/>
+              <w:rPr>
+                <w:sz w:val="22"/>
+                <w:szCs w:val="22"/>
+              </w:rPr>
+            </w:pPr>
+            <w:r>
+              <w:rPr>
+                <w:sz w:val="22"/>
+                <w:szCs w:val="22"/>
+              </w:rPr>
               <w:t>All purpose flour</w:t>
             </w:r>
           </w:p>
         </w:tc>
         <w:tc>
           <w:tcPr>
-            <w:tcW w:w="1429" w:type="dxa"/>
-          </w:tcPr>
-          <w:p>
-            <w:pPr>
-              <w:jc w:val="center"/>
-            </w:pPr>
-            <w:r>
+            <w:tcW w:w="985" w:type="dxa"/>
+          </w:tcPr>
+          <w:p>
+            <w:pPr>
+              <w:jc w:val="center"/>
+              <w:rPr>
+                <w:sz w:val="22"/>
+                <w:szCs w:val="22"/>
+              </w:rPr>
+            </w:pPr>
+            <w:r>
+              <w:rPr>
+                <w:sz w:val="22"/>
+                <w:szCs w:val="22"/>
+              </w:rPr>
               <w:t>10</w:t>
             </w:r>
           </w:p>
@@ -913,78 +1829,143 @@
       <w:tr>
         <w:tc>
           <w:tcPr>
-            <w:tcW w:w="1161" w:type="dxa"/>
-          </w:tcPr>
-          <w:p>
-            <w:pPr>
-              <w:jc w:val="center"/>
-            </w:pPr>
-            <w:r>
+            <w:tcW w:w="1006" w:type="dxa"/>
+          </w:tcPr>
+          <w:p>
+            <w:pPr>
+              <w:jc w:val="center"/>
+              <w:rPr>
+                <w:sz w:val="22"/>
+                <w:szCs w:val="22"/>
+                <w:highlight w:val="yellow"/>
+              </w:rPr>
+            </w:pPr>
+            <w:r>
+              <w:rPr>
+                <w:sz w:val="22"/>
+                <w:szCs w:val="22"/>
+                <w:highlight w:val="yellow"/>
+              </w:rPr>
               <w:t>8</w:t>
             </w:r>
           </w:p>
         </w:tc>
         <w:tc>
           <w:tcPr>
-            <w:tcW w:w="1968" w:type="dxa"/>
-          </w:tcPr>
-          <w:p>
-            <w:pPr>
-              <w:jc w:val="center"/>
-            </w:pPr>
-            <w:r>
+            <w:tcW w:w="1399" w:type="dxa"/>
+          </w:tcPr>
+          <w:p>
+            <w:pPr>
+              <w:jc w:val="center"/>
+              <w:rPr>
+                <w:sz w:val="22"/>
+                <w:szCs w:val="22"/>
+                <w:highlight w:val="yellow"/>
+              </w:rPr>
+            </w:pPr>
+          </w:p>
+        </w:tc>
+        <w:tc>
+          <w:tcPr>
+            <w:tcW w:w="1919" w:type="dxa"/>
+          </w:tcPr>
+          <w:p>
+            <w:pPr>
+              <w:jc w:val="center"/>
+              <w:rPr>
+                <w:sz w:val="22"/>
+                <w:szCs w:val="22"/>
+              </w:rPr>
+            </w:pPr>
+            <w:r>
+              <w:rPr>
+                <w:sz w:val="22"/>
+                <w:szCs w:val="22"/>
+              </w:rPr>
               <w:t>5 (baking)</w:t>
             </w:r>
           </w:p>
         </w:tc>
         <w:tc>
           <w:tcPr>
-            <w:tcW w:w="1234" w:type="dxa"/>
-          </w:tcPr>
-          <w:p>
-            <w:pPr>
-              <w:jc w:val="center"/>
-            </w:pPr>
-            <w:r>
+            <w:tcW w:w="792" w:type="dxa"/>
+          </w:tcPr>
+          <w:p>
+            <w:pPr>
+              <w:jc w:val="center"/>
+              <w:rPr>
+                <w:sz w:val="22"/>
+                <w:szCs w:val="22"/>
+              </w:rPr>
+            </w:pPr>
+            <w:r>
+              <w:rPr>
+                <w:sz w:val="22"/>
+                <w:szCs w:val="22"/>
+              </w:rPr>
               <w:t>5.99</w:t>
             </w:r>
           </w:p>
         </w:tc>
         <w:tc>
           <w:tcPr>
-            <w:tcW w:w="1161" w:type="dxa"/>
-          </w:tcPr>
-          <w:p>
-            <w:pPr>
-              <w:jc w:val="center"/>
-            </w:pPr>
-            <w:r>
+            <w:tcW w:w="1159" w:type="dxa"/>
+          </w:tcPr>
+          <w:p>
+            <w:pPr>
+              <w:jc w:val="center"/>
+              <w:rPr>
+                <w:sz w:val="22"/>
+                <w:szCs w:val="22"/>
+              </w:rPr>
+            </w:pPr>
+            <w:r>
+              <w:rPr>
+                <w:sz w:val="22"/>
+                <w:szCs w:val="22"/>
+              </w:rPr>
               <w:t>0</w:t>
             </w:r>
           </w:p>
         </w:tc>
         <w:tc>
           <w:tcPr>
-            <w:tcW w:w="2397" w:type="dxa"/>
-          </w:tcPr>
-          <w:p>
-            <w:pPr>
-              <w:jc w:val="center"/>
-            </w:pPr>
-            <w:r>
+            <w:tcW w:w="2090" w:type="dxa"/>
+          </w:tcPr>
+          <w:p>
+            <w:pPr>
+              <w:jc w:val="center"/>
+              <w:rPr>
+                <w:sz w:val="22"/>
+                <w:szCs w:val="22"/>
+              </w:rPr>
+            </w:pPr>
+            <w:r>
+              <w:rPr>
+                <w:sz w:val="22"/>
+                <w:szCs w:val="22"/>
+              </w:rPr>
               <w:t>Whole wheat flour</w:t>
             </w:r>
           </w:p>
         </w:tc>
         <w:tc>
           <w:tcPr>
-            <w:tcW w:w="1429" w:type="dxa"/>
-          </w:tcPr>
-          <w:p>
-            <w:pPr>
-              <w:jc w:val="center"/>
-            </w:pPr>
-            <w:r>
+            <w:tcW w:w="985" w:type="dxa"/>
+          </w:tcPr>
+          <w:p>
+            <w:pPr>
+              <w:jc w:val="center"/>
+              <w:rPr>
+                <w:sz w:val="22"/>
+                <w:szCs w:val="22"/>
+              </w:rPr>
+            </w:pPr>
+            <w:r>
+              <w:rPr>
+                <w:sz w:val="22"/>
+                <w:szCs w:val="22"/>
+              </w:rPr>
               <w:t>11</w:t>
             </w:r>
           </w:p>
@@ -993,78 +1974,143 @@
       <w:tr>
         <w:tc>
           <w:tcPr>
-            <w:tcW w:w="1161" w:type="dxa"/>
-          </w:tcPr>
-          <w:p>
-            <w:pPr>
-              <w:jc w:val="center"/>
-            </w:pPr>
-            <w:r>
+            <w:tcW w:w="1006" w:type="dxa"/>
+          </w:tcPr>
+          <w:p>
+            <w:pPr>
+              <w:jc w:val="center"/>
+              <w:rPr>
+                <w:sz w:val="22"/>
+                <w:szCs w:val="22"/>
+                <w:highlight w:val="yellow"/>
+              </w:rPr>
+            </w:pPr>
+            <w:r>
+              <w:rPr>
+                <w:sz w:val="22"/>
+                <w:szCs w:val="22"/>
+                <w:highlight w:val="yellow"/>
+              </w:rPr>
               <w:t>5</w:t>
             </w:r>
           </w:p>
         </w:tc>
         <w:tc>
           <w:tcPr>
-            <w:tcW w:w="1968" w:type="dxa"/>
-          </w:tcPr>
-          <w:p>
-            <w:pPr>
-              <w:jc w:val="center"/>
-            </w:pPr>
-            <w:r>
+            <w:tcW w:w="1399" w:type="dxa"/>
+          </w:tcPr>
+          <w:p>
+            <w:pPr>
+              <w:jc w:val="center"/>
+              <w:rPr>
+                <w:sz w:val="22"/>
+                <w:szCs w:val="22"/>
+                <w:highlight w:val="yellow"/>
+              </w:rPr>
+            </w:pPr>
+          </w:p>
+        </w:tc>
+        <w:tc>
+          <w:tcPr>
+            <w:tcW w:w="1919" w:type="dxa"/>
+          </w:tcPr>
+          <w:p>
+            <w:pPr>
+              <w:jc w:val="center"/>
+              <w:rPr>
+                <w:sz w:val="22"/>
+                <w:szCs w:val="22"/>
+              </w:rPr>
+            </w:pPr>
+            <w:r>
+              <w:rPr>
+                <w:sz w:val="22"/>
+                <w:szCs w:val="22"/>
+              </w:rPr>
               <w:t>5 (baking)</w:t>
             </w:r>
           </w:p>
         </w:tc>
         <w:tc>
           <w:tcPr>
-            <w:tcW w:w="1234" w:type="dxa"/>
-          </w:tcPr>
-          <w:p>
-            <w:pPr>
-              <w:jc w:val="center"/>
-            </w:pPr>
-            <w:r>
+            <w:tcW w:w="792" w:type="dxa"/>
+          </w:tcPr>
+          <w:p>
+            <w:pPr>
+              <w:jc w:val="center"/>
+              <w:rPr>
+                <w:sz w:val="22"/>
+                <w:szCs w:val="22"/>
+              </w:rPr>
+            </w:pPr>
+            <w:r>
+              <w:rPr>
+                <w:sz w:val="22"/>
+                <w:szCs w:val="22"/>
+              </w:rPr>
               <w:t>2.99</w:t>
             </w:r>
           </w:p>
         </w:tc>
         <w:tc>
           <w:tcPr>
-            <w:tcW w:w="1161" w:type="dxa"/>
-          </w:tcPr>
-          <w:p>
-            <w:pPr>
-              <w:jc w:val="center"/>
-            </w:pPr>
-            <w:r>
+            <w:tcW w:w="1159" w:type="dxa"/>
+          </w:tcPr>
+          <w:p>
+            <w:pPr>
+              <w:jc w:val="center"/>
+              <w:rPr>
+                <w:sz w:val="22"/>
+                <w:szCs w:val="22"/>
+              </w:rPr>
+            </w:pPr>
+            <w:r>
+              <w:rPr>
+                <w:sz w:val="22"/>
+                <w:szCs w:val="22"/>
+              </w:rPr>
               <w:t>0</w:t>
             </w:r>
           </w:p>
         </w:tc>
         <w:tc>
           <w:tcPr>
-            <w:tcW w:w="2397" w:type="dxa"/>
-          </w:tcPr>
-          <w:p>
-            <w:pPr>
-              <w:jc w:val="center"/>
-            </w:pPr>
-            <w:r>
+            <w:tcW w:w="2090" w:type="dxa"/>
+          </w:tcPr>
+          <w:p>
+            <w:pPr>
+              <w:jc w:val="center"/>
+              <w:rPr>
+                <w:sz w:val="22"/>
+                <w:szCs w:val="22"/>
+              </w:rPr>
+            </w:pPr>
+            <w:r>
+              <w:rPr>
+                <w:sz w:val="22"/>
+                <w:szCs w:val="22"/>
+              </w:rPr>
               <w:t>Raisins</w:t>
             </w:r>
           </w:p>
         </w:tc>
         <w:tc>
           <w:tcPr>
-            <w:tcW w:w="1429" w:type="dxa"/>
-          </w:tcPr>
-          <w:p>
-            <w:pPr>
-              <w:jc w:val="center"/>
-            </w:pPr>
-            <w:r>
+            <w:tcW w:w="985" w:type="dxa"/>
+          </w:tcPr>
+          <w:p>
+            <w:pPr>
+              <w:jc w:val="center"/>
+              <w:rPr>
+                <w:sz w:val="22"/>
+                <w:szCs w:val="22"/>
+              </w:rPr>
+            </w:pPr>
+            <w:r>
+              <w:rPr>
+                <w:sz w:val="22"/>
+                <w:szCs w:val="22"/>
+              </w:rPr>
               <w:t>12</w:t>
             </w:r>
           </w:p>
@@ -1073,78 +2119,145 @@
       <w:tr>
         <w:tc>
           <w:tcPr>
-            <w:tcW w:w="1161" w:type="dxa"/>
-          </w:tcPr>
-          <w:p>
-            <w:pPr>
-              <w:jc w:val="center"/>
-            </w:pPr>
-            <w:r>
+            <w:tcW w:w="1006" w:type="dxa"/>
+          </w:tcPr>
+          <w:p>
+            <w:pPr>
+              <w:jc w:val="center"/>
+              <w:rPr>
+                <w:sz w:val="22"/>
+                <w:szCs w:val="22"/>
+                <w:highlight w:val="yellow"/>
+              </w:rPr>
+            </w:pPr>
+            <w:r>
+              <w:rPr>
+                <w:sz w:val="22"/>
+                <w:szCs w:val="22"/>
+                <w:highlight w:val="yellow"/>
+              </w:rPr>
               <w:t>2</w:t>
             </w:r>
           </w:p>
         </w:tc>
         <w:tc>
           <w:tcPr>
-            <w:tcW w:w="1968" w:type="dxa"/>
-          </w:tcPr>
-          <w:p>
-            <w:pPr>
-              <w:jc w:val="center"/>
-            </w:pPr>
-            <w:r>
+            <w:tcW w:w="1399" w:type="dxa"/>
+          </w:tcPr>
+          <w:p>
+            <w:pPr>
+              <w:jc w:val="center"/>
+              <w:rPr>
+                <w:sz w:val="22"/>
+                <w:szCs w:val="22"/>
+                <w:highlight w:val="yellow"/>
+              </w:rPr>
+            </w:pPr>
+          </w:p>
+        </w:tc>
+        <w:tc>
+          <w:tcPr>
+            <w:tcW w:w="1919" w:type="dxa"/>
+          </w:tcPr>
+          <w:p>
+            <w:pPr>
+              <w:jc w:val="center"/>
+              <w:rPr>
+                <w:color w:val="ED7D31" w:themeColor="accent2"/>
+                <w:sz w:val="22"/>
+                <w:szCs w:val="22"/>
+              </w:rPr>
+            </w:pPr>
+            <w:r>
+              <w:rPr>
+                <w:color w:val="ED7D31" w:themeColor="accent2"/>
+                <w:sz w:val="22"/>
+                <w:szCs w:val="22"/>
+              </w:rPr>
               <w:t>6 (house wares)</w:t>
             </w:r>
           </w:p>
         </w:tc>
         <w:tc>
           <w:tcPr>
-            <w:tcW w:w="1234" w:type="dxa"/>
-          </w:tcPr>
-          <w:p>
-            <w:pPr>
-              <w:jc w:val="center"/>
-            </w:pPr>
-            <w:r>
+            <w:tcW w:w="792" w:type="dxa"/>
+          </w:tcPr>
+          <w:p>
+            <w:pPr>
+              <w:jc w:val="center"/>
+              <w:rPr>
+                <w:sz w:val="22"/>
+                <w:szCs w:val="22"/>
+              </w:rPr>
+            </w:pPr>
+            <w:r>
+              <w:rPr>
+                <w:sz w:val="22"/>
+                <w:szCs w:val="22"/>
+              </w:rPr>
               <w:t>0.99</w:t>
             </w:r>
           </w:p>
         </w:tc>
         <w:tc>
           <w:tcPr>
-            <w:tcW w:w="1161" w:type="dxa"/>
-          </w:tcPr>
-          <w:p>
-            <w:pPr>
-              <w:jc w:val="center"/>
-            </w:pPr>
-            <w:r>
+            <w:tcW w:w="1159" w:type="dxa"/>
+          </w:tcPr>
+          <w:p>
+            <w:pPr>
+              <w:jc w:val="center"/>
+              <w:rPr>
+                <w:sz w:val="22"/>
+                <w:szCs w:val="22"/>
+              </w:rPr>
+            </w:pPr>
+            <w:r>
+              <w:rPr>
+                <w:sz w:val="22"/>
+                <w:szCs w:val="22"/>
+              </w:rPr>
               <w:t>0</w:t>
             </w:r>
           </w:p>
         </w:tc>
         <w:tc>
           <w:tcPr>
-            <w:tcW w:w="2397" w:type="dxa"/>
-          </w:tcPr>
-          <w:p>
-            <w:pPr>
-              <w:jc w:val="center"/>
-            </w:pPr>
-            <w:r>
+            <w:tcW w:w="2090" w:type="dxa"/>
+          </w:tcPr>
+          <w:p>
+            <w:pPr>
+              <w:jc w:val="center"/>
+              <w:rPr>
+                <w:sz w:val="22"/>
+                <w:szCs w:val="22"/>
+              </w:rPr>
+            </w:pPr>
+            <w:r>
+              <w:rPr>
+                <w:sz w:val="22"/>
+                <w:szCs w:val="22"/>
+              </w:rPr>
               <w:t>Scrub pads</w:t>
             </w:r>
           </w:p>
         </w:tc>
         <w:tc>
           <w:tcPr>
-            <w:tcW w:w="1429" w:type="dxa"/>
-          </w:tcPr>
-          <w:p>
-            <w:pPr>
-              <w:jc w:val="center"/>
-            </w:pPr>
-            <w:r>
+            <w:tcW w:w="985" w:type="dxa"/>
+          </w:tcPr>
+          <w:p>
+            <w:pPr>
+              <w:jc w:val="center"/>
+              <w:rPr>
+                <w:sz w:val="22"/>
+                <w:szCs w:val="22"/>
+              </w:rPr>
+            </w:pPr>
+            <w:r>
+              <w:rPr>
+                <w:sz w:val="22"/>
+                <w:szCs w:val="22"/>
+              </w:rPr>
               <w:t>13</w:t>
             </w:r>
           </w:p>
@@ -1153,78 +2266,175 @@
       <w:tr>
         <w:tc>
           <w:tcPr>
-            <w:tcW w:w="1161" w:type="dxa"/>
-          </w:tcPr>
-          <w:p>
-            <w:pPr>
-              <w:jc w:val="center"/>
-            </w:pPr>
-            <w:r>
+            <w:tcW w:w="1006" w:type="dxa"/>
+          </w:tcPr>
+          <w:p>
+            <w:pPr>
+              <w:jc w:val="center"/>
+              <w:rPr>
+                <w:sz w:val="22"/>
+                <w:szCs w:val="22"/>
+              </w:rPr>
+            </w:pPr>
+            <w:r>
+              <w:rPr>
+                <w:sz w:val="22"/>
+                <w:szCs w:val="22"/>
+              </w:rPr>
               <w:t>4</w:t>
             </w:r>
           </w:p>
         </w:tc>
         <w:tc>
           <w:tcPr>
-            <w:tcW w:w="1968" w:type="dxa"/>
-          </w:tcPr>
-          <w:p>
-            <w:pPr>
-              <w:jc w:val="center"/>
-            </w:pPr>
-            <w:r>
+            <w:tcW w:w="1399" w:type="dxa"/>
+          </w:tcPr>
+          <w:p>
+            <w:pPr>
+              <w:jc w:val="center"/>
+              <w:rPr>
+                <w:sz w:val="22"/>
+                <w:szCs w:val="22"/>
+                <w:highlight w:val="yellow"/>
+              </w:rPr>
+            </w:pPr>
+            <w:r>
+              <w:rPr>
+                <w:sz w:val="22"/>
+                <w:szCs w:val="22"/>
+                <w:highlight w:val="yellow"/>
+              </w:rPr>
+              <w:t>1</w:t>
+            </w:r>
+            <w:r>
+              <w:rPr>
+                <w:sz w:val="22"/>
+                <w:szCs w:val="22"/>
+                <w:highlight w:val="yellow"/>
+              </w:rPr>
+              <w:t xml:space="preserve"> (</w:t>
+            </w:r>
+            <w:r>
+              <w:rPr>
+                <w:sz w:val="22"/>
+                <w:szCs w:val="22"/>
+                <w:highlight w:val="yellow"/>
+              </w:rPr>
+              <w:t>3</w:t>
+            </w:r>
+            <w:r>
+              <w:rPr>
+                <w:sz w:val="22"/>
+                <w:szCs w:val="22"/>
+                <w:highlight w:val="yellow"/>
+              </w:rPr>
+              <w:t>)</w:t>
+            </w:r>
+          </w:p>
+        </w:tc>
+        <w:tc>
+          <w:tcPr>
+            <w:tcW w:w="1919" w:type="dxa"/>
+          </w:tcPr>
+          <w:p>
+            <w:pPr>
+              <w:jc w:val="center"/>
+              <w:rPr>
+                <w:color w:val="ED7D31" w:themeColor="accent2"/>
+                <w:sz w:val="22"/>
+                <w:szCs w:val="22"/>
+              </w:rPr>
+            </w:pPr>
+            <w:r>
+              <w:rPr>
+                <w:color w:val="ED7D31" w:themeColor="accent2"/>
+                <w:sz w:val="22"/>
+                <w:szCs w:val="22"/>
+              </w:rPr>
               <w:t>7 (miscellaneous)</w:t>
             </w:r>
           </w:p>
         </w:tc>
         <w:tc>
           <w:tcPr>
-            <w:tcW w:w="1234" w:type="dxa"/>
-          </w:tcPr>
-          <w:p>
-            <w:pPr>
-              <w:jc w:val="center"/>
-            </w:pPr>
-            <w:r>
+            <w:tcW w:w="792" w:type="dxa"/>
+          </w:tcPr>
+          <w:p>
+            <w:pPr>
+              <w:jc w:val="center"/>
+              <w:rPr>
+                <w:sz w:val="22"/>
+                <w:szCs w:val="22"/>
+              </w:rPr>
+            </w:pPr>
+            <w:r>
+              <w:rPr>
+                <w:sz w:val="22"/>
+                <w:szCs w:val="22"/>
+              </w:rPr>
               <w:t>13.95</w:t>
             </w:r>
           </w:p>
         </w:tc>
         <w:tc>
           <w:tcPr>
-            <w:tcW w:w="1161" w:type="dxa"/>
-          </w:tcPr>
-          <w:p>
-            <w:pPr>
-              <w:jc w:val="center"/>
-            </w:pPr>
-            <w:r>
+            <w:tcW w:w="1159" w:type="dxa"/>
+          </w:tcPr>
+          <w:p>
+            <w:pPr>
+              <w:jc w:val="center"/>
+              <w:rPr>
+                <w:sz w:val="22"/>
+                <w:szCs w:val="22"/>
+              </w:rPr>
+            </w:pPr>
+            <w:r>
+              <w:rPr>
+                <w:sz w:val="22"/>
+                <w:szCs w:val="22"/>
+              </w:rPr>
               <w:t>0</w:t>
             </w:r>
           </w:p>
         </w:tc>
         <w:tc>
           <w:tcPr>
-            <w:tcW w:w="2397" w:type="dxa"/>
-          </w:tcPr>
-          <w:p>
-            <w:pPr>
-              <w:jc w:val="center"/>
-            </w:pPr>
-            <w:r>
+            <w:tcW w:w="2090" w:type="dxa"/>
+          </w:tcPr>
+          <w:p>
+            <w:pPr>
+              <w:jc w:val="center"/>
+              <w:rPr>
+                <w:sz w:val="22"/>
+                <w:szCs w:val="22"/>
+              </w:rPr>
+            </w:pPr>
+            <w:r>
+              <w:rPr>
+                <w:sz w:val="22"/>
+                <w:szCs w:val="22"/>
+              </w:rPr>
               <w:t>Laundry detergent</w:t>
             </w:r>
           </w:p>
         </w:tc>
         <w:tc>
           <w:tcPr>
-            <w:tcW w:w="1429" w:type="dxa"/>
-          </w:tcPr>
-          <w:p>
-            <w:pPr>
-              <w:jc w:val="center"/>
-            </w:pPr>
-            <w:r>
+            <w:tcW w:w="985" w:type="dxa"/>
+          </w:tcPr>
+          <w:p>
+            <w:pPr>
+              <w:jc w:val="center"/>
+              <w:rPr>
+                <w:sz w:val="22"/>
+                <w:szCs w:val="22"/>
+              </w:rPr>
+            </w:pPr>
+            <w:r>
+              <w:rPr>
+                <w:sz w:val="22"/>
+                <w:szCs w:val="22"/>
+              </w:rPr>
               <w:t>14</w:t>
             </w:r>
           </w:p>
@@ -1443,7 +2653,19 @@
         <w:t>70, '*', " Seneca Groceries - Opening Stock ");</w:t>
       </w:r>
       <w:r>
-        <w:t xml:space="preserve"> (* = 15 each side)</w:t>
+        <w:t xml:space="preserve"> (* = 1</w:t>
+      </w:r>
+      <w:r>
+        <w:t>8</w:t>
+      </w:r>
+      <w:r>
+        <w:t xml:space="preserve"> each side</w:t>
+      </w:r>
+      <w:r>
+        <w:t>, title = 34</w:t>
+      </w:r>
+      <w:r>
+        <w:t>)</w:t>
       </w:r>
     </w:p>
     <w:p/>

</xml_diff>

<commit_message>
EDIT guideline text file
</commit_message>
<xml_diff>
--- a/ShareToBootcamp/guideline.docx
+++ b/ShareToBootcamp/guideline.docx
@@ -6,21 +6,22 @@
       <w:tblPr>
         <w:tblStyle w:val="TableGrid"/>
         <w:tblW w:w="0" w:type="auto"/>
+        <w:tblInd w:w="704" w:type="dxa"/>
         <w:tblLook w:val="04A0" w:firstRow="1" w:lastRow="0" w:firstColumn="1" w:lastColumn="0" w:noHBand="0" w:noVBand="1"/>
       </w:tblPr>
       <w:tblGrid>
-        <w:gridCol w:w="1006"/>
-        <w:gridCol w:w="1399"/>
-        <w:gridCol w:w="1919"/>
-        <w:gridCol w:w="792"/>
-        <w:gridCol w:w="1159"/>
-        <w:gridCol w:w="2090"/>
-        <w:gridCol w:w="985"/>
+        <w:gridCol w:w="940"/>
+        <w:gridCol w:w="1336"/>
+        <w:gridCol w:w="1802"/>
+        <w:gridCol w:w="764"/>
+        <w:gridCol w:w="1129"/>
+        <w:gridCol w:w="1715"/>
+        <w:gridCol w:w="960"/>
       </w:tblGrid>
       <w:tr>
         <w:tc>
           <w:tcPr>
-            <w:tcW w:w="1006" w:type="dxa"/>
+            <w:tcW w:w="302" w:type="dxa"/>
           </w:tcPr>
           <w:p>
             <w:pPr>
@@ -172,7 +173,7 @@
       <w:tr>
         <w:tc>
           <w:tcPr>
-            <w:tcW w:w="1006" w:type="dxa"/>
+            <w:tcW w:w="302" w:type="dxa"/>
           </w:tcPr>
           <w:p>
             <w:pPr>
@@ -349,7 +350,7 @@
       <w:tr>
         <w:tc>
           <w:tcPr>
-            <w:tcW w:w="1006" w:type="dxa"/>
+            <w:tcW w:w="302" w:type="dxa"/>
           </w:tcPr>
           <w:p>
             <w:pPr>
@@ -508,7 +509,7 @@
       <w:tr>
         <w:tc>
           <w:tcPr>
-            <w:tcW w:w="1006" w:type="dxa"/>
+            <w:tcW w:w="302" w:type="dxa"/>
           </w:tcPr>
           <w:p>
             <w:pPr>
@@ -667,7 +668,7 @@
       <w:tr>
         <w:tc>
           <w:tcPr>
-            <w:tcW w:w="1006" w:type="dxa"/>
+            <w:tcW w:w="302" w:type="dxa"/>
           </w:tcPr>
           <w:p>
             <w:pPr>
@@ -826,7 +827,7 @@
       <w:tr>
         <w:tc>
           <w:tcPr>
-            <w:tcW w:w="1006" w:type="dxa"/>
+            <w:tcW w:w="302" w:type="dxa"/>
           </w:tcPr>
           <w:p>
             <w:pPr>
@@ -985,7 +986,7 @@
       <w:tr>
         <w:tc>
           <w:tcPr>
-            <w:tcW w:w="1006" w:type="dxa"/>
+            <w:tcW w:w="302" w:type="dxa"/>
           </w:tcPr>
           <w:p>
             <w:pPr>
@@ -1160,7 +1161,7 @@
       <w:tr>
         <w:tc>
           <w:tcPr>
-            <w:tcW w:w="1006" w:type="dxa"/>
+            <w:tcW w:w="302" w:type="dxa"/>
           </w:tcPr>
           <w:p>
             <w:pPr>
@@ -1335,7 +1336,7 @@
       <w:tr>
         <w:tc>
           <w:tcPr>
-            <w:tcW w:w="1006" w:type="dxa"/>
+            <w:tcW w:w="302" w:type="dxa"/>
           </w:tcPr>
           <w:p>
             <w:pPr>
@@ -1510,7 +1511,7 @@
       <w:tr>
         <w:tc>
           <w:tcPr>
-            <w:tcW w:w="1006" w:type="dxa"/>
+            <w:tcW w:w="302" w:type="dxa"/>
           </w:tcPr>
           <w:p>
             <w:pPr>
@@ -1654,7 +1655,7 @@
       <w:tr>
         <w:tc>
           <w:tcPr>
-            <w:tcW w:w="1006" w:type="dxa"/>
+            <w:tcW w:w="302" w:type="dxa"/>
           </w:tcPr>
           <w:p>
             <w:pPr>
@@ -1829,7 +1830,7 @@
       <w:tr>
         <w:tc>
           <w:tcPr>
-            <w:tcW w:w="1006" w:type="dxa"/>
+            <w:tcW w:w="302" w:type="dxa"/>
           </w:tcPr>
           <w:p>
             <w:pPr>
@@ -1974,7 +1975,7 @@
       <w:tr>
         <w:tc>
           <w:tcPr>
-            <w:tcW w:w="1006" w:type="dxa"/>
+            <w:tcW w:w="302" w:type="dxa"/>
           </w:tcPr>
           <w:p>
             <w:pPr>
@@ -2119,7 +2120,7 @@
       <w:tr>
         <w:tc>
           <w:tcPr>
-            <w:tcW w:w="1006" w:type="dxa"/>
+            <w:tcW w:w="302" w:type="dxa"/>
           </w:tcPr>
           <w:p>
             <w:pPr>
@@ -2266,7 +2267,7 @@
       <w:tr>
         <w:tc>
           <w:tcPr>
-            <w:tcW w:w="1006" w:type="dxa"/>
+            <w:tcW w:w="302" w:type="dxa"/>
           </w:tcPr>
           <w:p>
             <w:pPr>

</xml_diff>